<commit_message>
Fixed mistakes in SSU files
</commit_message>
<xml_diff>
--- a/Faza2-SSU/teodora/Dodavanje vode/ssu-teodora-funkcionalnost-dodavanje-vode.docx
+++ b/Faza2-SSU/teodora/Dodavanje vode/ssu-teodora-funkcionalnost-dodavanje-vode.docx
@@ -1504,7 +1504,7 @@
           <w:r>
             <w:fldChar w:fldCharType="separate"/>
           </w:r>
-          <w:hyperlink w:anchor="_Toc99185918" w:history="1">
+          <w:hyperlink w:anchor="_Toc100249385" w:history="1">
             <w:r>
               <w:rPr>
                 <w:rStyle w:val="Hyperlink"/>
@@ -1550,7 +1550,7 @@
                 <w:noProof/>
                 <w:webHidden/>
               </w:rPr>
-              <w:instrText xml:space="preserve"> PAGEREF _Toc99185918 \h </w:instrText>
+              <w:instrText xml:space="preserve"> PAGEREF _Toc100249385 \h </w:instrText>
             </w:r>
             <w:r>
               <w:rPr>
@@ -1596,7 +1596,7 @@
               <w:lang w:val="en-US" w:eastAsia="en-US"/>
             </w:rPr>
           </w:pPr>
-          <w:hyperlink w:anchor="_Toc99185919" w:history="1">
+          <w:hyperlink w:anchor="_Toc100249386" w:history="1">
             <w:r>
               <w:rPr>
                 <w:rStyle w:val="Hyperlink"/>
@@ -1642,7 +1642,7 @@
                 <w:noProof/>
                 <w:webHidden/>
               </w:rPr>
-              <w:instrText xml:space="preserve"> PAGEREF _Toc99185919 \h </w:instrText>
+              <w:instrText xml:space="preserve"> PAGEREF _Toc100249386 \h </w:instrText>
             </w:r>
             <w:r>
               <w:rPr>
@@ -1688,7 +1688,7 @@
               <w:lang w:val="en-US" w:eastAsia="en-US"/>
             </w:rPr>
           </w:pPr>
-          <w:hyperlink w:anchor="_Toc99185920" w:history="1">
+          <w:hyperlink w:anchor="_Toc100249387" w:history="1">
             <w:r>
               <w:rPr>
                 <w:rStyle w:val="Hyperlink"/>
@@ -1734,7 +1734,7 @@
                 <w:noProof/>
                 <w:webHidden/>
               </w:rPr>
-              <w:instrText xml:space="preserve"> PAGEREF _Toc99185920 \h </w:instrText>
+              <w:instrText xml:space="preserve"> PAGEREF _Toc100249387 \h </w:instrText>
             </w:r>
             <w:r>
               <w:rPr>
@@ -1780,7 +1780,7 @@
               <w:lang w:val="en-US" w:eastAsia="en-US"/>
             </w:rPr>
           </w:pPr>
-          <w:hyperlink w:anchor="_Toc99185921" w:history="1">
+          <w:hyperlink w:anchor="_Toc100249388" w:history="1">
             <w:r>
               <w:rPr>
                 <w:rStyle w:val="Hyperlink"/>
@@ -1826,7 +1826,7 @@
                 <w:noProof/>
                 <w:webHidden/>
               </w:rPr>
-              <w:instrText xml:space="preserve"> PAGEREF _Toc99185921 \h </w:instrText>
+              <w:instrText xml:space="preserve"> PAGEREF _Toc100249388 \h </w:instrText>
             </w:r>
             <w:r>
               <w:rPr>
@@ -1872,7 +1872,7 @@
               <w:lang w:val="en-US" w:eastAsia="en-US"/>
             </w:rPr>
           </w:pPr>
-          <w:hyperlink w:anchor="_Toc99185922" w:history="1">
+          <w:hyperlink w:anchor="_Toc100249389" w:history="1">
             <w:r>
               <w:rPr>
                 <w:rStyle w:val="Hyperlink"/>
@@ -1918,7 +1918,7 @@
                 <w:noProof/>
                 <w:webHidden/>
               </w:rPr>
-              <w:instrText xml:space="preserve"> PAGEREF _Toc99185922 \h </w:instrText>
+              <w:instrText xml:space="preserve"> PAGEREF _Toc100249389 \h </w:instrText>
             </w:r>
             <w:r>
               <w:rPr>
@@ -1964,7 +1964,7 @@
               <w:lang w:val="en-US" w:eastAsia="en-US"/>
             </w:rPr>
           </w:pPr>
-          <w:hyperlink w:anchor="_Toc99185923" w:history="1">
+          <w:hyperlink w:anchor="_Toc100249390" w:history="1">
             <w:r>
               <w:rPr>
                 <w:rStyle w:val="Hyperlink"/>
@@ -1989,7 +1989,7 @@
                 <w:rStyle w:val="Hyperlink"/>
                 <w:noProof/>
               </w:rPr>
-              <w:t>Scenario dodavanja treninga</w:t>
+              <w:t>Scenario dodavanja vode</w:t>
             </w:r>
             <w:r>
               <w:rPr>
@@ -2010,7 +2010,7 @@
                 <w:noProof/>
                 <w:webHidden/>
               </w:rPr>
-              <w:instrText xml:space="preserve"> PAGEREF _Toc99185923 \h </w:instrText>
+              <w:instrText xml:space="preserve"> PAGEREF _Toc100249390 \h </w:instrText>
             </w:r>
             <w:r>
               <w:rPr>
@@ -2056,7 +2056,7 @@
               <w:lang w:val="en-US" w:eastAsia="en-US"/>
             </w:rPr>
           </w:pPr>
-          <w:hyperlink w:anchor="_Toc99185924" w:history="1">
+          <w:hyperlink w:anchor="_Toc100249391" w:history="1">
             <w:r>
               <w:rPr>
                 <w:rStyle w:val="Hyperlink"/>
@@ -2102,7 +2102,7 @@
                 <w:noProof/>
                 <w:webHidden/>
               </w:rPr>
-              <w:instrText xml:space="preserve"> PAGEREF _Toc99185924 \h </w:instrText>
+              <w:instrText xml:space="preserve"> PAGEREF _Toc100249391 \h </w:instrText>
             </w:r>
             <w:r>
               <w:rPr>
@@ -2148,7 +2148,7 @@
               <w:lang w:val="en-US" w:eastAsia="en-US"/>
             </w:rPr>
           </w:pPr>
-          <w:hyperlink w:anchor="_Toc99185925" w:history="1">
+          <w:hyperlink w:anchor="_Toc100249392" w:history="1">
             <w:r>
               <w:rPr>
                 <w:rStyle w:val="Hyperlink"/>
@@ -2194,7 +2194,7 @@
                 <w:noProof/>
                 <w:webHidden/>
               </w:rPr>
-              <w:instrText xml:space="preserve"> PAGEREF _Toc99185925 \h </w:instrText>
+              <w:instrText xml:space="preserve"> PAGEREF _Toc100249392 \h </w:instrText>
             </w:r>
             <w:r>
               <w:rPr>
@@ -2239,7 +2239,7 @@
               <w:lang w:val="en-US" w:eastAsia="en-US"/>
             </w:rPr>
           </w:pPr>
-          <w:hyperlink w:anchor="_Toc99185926" w:history="1">
+          <w:hyperlink w:anchor="_Toc100249393" w:history="1">
             <w:r>
               <w:rPr>
                 <w:rStyle w:val="Hyperlink"/>
@@ -2284,7 +2284,7 @@
                 <w:noProof/>
                 <w:webHidden/>
               </w:rPr>
-              <w:instrText xml:space="preserve"> PAGEREF _Toc99185926 \h </w:instrText>
+              <w:instrText xml:space="preserve"> PAGEREF _Toc100249393 \h </w:instrText>
             </w:r>
             <w:r>
               <w:rPr>
@@ -2329,7 +2329,7 @@
               <w:lang w:val="en-US" w:eastAsia="en-US"/>
             </w:rPr>
           </w:pPr>
-          <w:hyperlink w:anchor="_Toc99185927" w:history="1">
+          <w:hyperlink w:anchor="_Toc100249394" w:history="1">
             <w:r>
               <w:rPr>
                 <w:rStyle w:val="Hyperlink"/>
@@ -2374,7 +2374,7 @@
                 <w:noProof/>
                 <w:webHidden/>
               </w:rPr>
-              <w:instrText xml:space="preserve"> PAGEREF _Toc99185927 \h </w:instrText>
+              <w:instrText xml:space="preserve"> PAGEREF _Toc100249394 \h </w:instrText>
             </w:r>
             <w:r>
               <w:rPr>
@@ -2420,7 +2420,7 @@
               <w:lang w:val="en-US" w:eastAsia="en-US"/>
             </w:rPr>
           </w:pPr>
-          <w:hyperlink w:anchor="_Toc99185928" w:history="1">
+          <w:hyperlink w:anchor="_Toc100249395" w:history="1">
             <w:r>
               <w:rPr>
                 <w:rStyle w:val="Hyperlink"/>
@@ -2466,7 +2466,7 @@
                 <w:noProof/>
                 <w:webHidden/>
               </w:rPr>
-              <w:instrText xml:space="preserve"> PAGEREF _Toc99185928 \h </w:instrText>
+              <w:instrText xml:space="preserve"> PAGEREF _Toc100249395 \h </w:instrText>
             </w:r>
             <w:r>
               <w:rPr>
@@ -2512,7 +2512,7 @@
               <w:lang w:val="en-US" w:eastAsia="en-US"/>
             </w:rPr>
           </w:pPr>
-          <w:hyperlink w:anchor="_Toc99185929" w:history="1">
+          <w:hyperlink w:anchor="_Toc100249396" w:history="1">
             <w:r>
               <w:rPr>
                 <w:rStyle w:val="Hyperlink"/>
@@ -2558,7 +2558,7 @@
                 <w:noProof/>
                 <w:webHidden/>
               </w:rPr>
-              <w:instrText xml:space="preserve"> PAGEREF _Toc99185929 \h </w:instrText>
+              <w:instrText xml:space="preserve"> PAGEREF _Toc100249396 \h </w:instrText>
             </w:r>
             <w:r>
               <w:rPr>
@@ -2604,7 +2604,7 @@
               <w:lang w:val="en-US" w:eastAsia="en-US"/>
             </w:rPr>
           </w:pPr>
-          <w:hyperlink w:anchor="_Toc99185930" w:history="1">
+          <w:hyperlink w:anchor="_Toc100249397" w:history="1">
             <w:r>
               <w:rPr>
                 <w:rStyle w:val="Hyperlink"/>
@@ -2650,7 +2650,7 @@
                 <w:noProof/>
                 <w:webHidden/>
               </w:rPr>
-              <w:instrText xml:space="preserve"> PAGEREF _Toc99185930 \h </w:instrText>
+              <w:instrText xml:space="preserve"> PAGEREF _Toc100249397 \h </w:instrText>
             </w:r>
             <w:r>
               <w:rPr>
@@ -2823,7 +2823,7 @@
         <w:pStyle w:val="Heading1"/>
         <w:ind w:left="345" w:hanging="360"/>
       </w:pPr>
-      <w:bookmarkStart w:id="2" w:name="_Toc99185918"/>
+      <w:bookmarkStart w:id="2" w:name="_Toc100249385"/>
       <w:proofErr w:type="spellStart"/>
       <w:r>
         <w:lastRenderedPageBreak/>
@@ -2840,7 +2840,7 @@
         <w:pStyle w:val="Heading2"/>
         <w:ind w:left="1265" w:hanging="560"/>
       </w:pPr>
-      <w:bookmarkStart w:id="3" w:name="_Toc99185919"/>
+      <w:bookmarkStart w:id="3" w:name="_Toc100249386"/>
       <w:bookmarkStart w:id="4" w:name="_Hlk99045575"/>
       <w:proofErr w:type="spellStart"/>
       <w:r>
@@ -2967,7 +2967,7 @@
         <w:pStyle w:val="Heading2"/>
         <w:ind w:left="1265" w:hanging="560"/>
       </w:pPr>
-      <w:bookmarkStart w:id="5" w:name="_Toc99185920"/>
+      <w:bookmarkStart w:id="5" w:name="_Toc100249387"/>
       <w:proofErr w:type="spellStart"/>
       <w:r>
         <w:t>Namena</w:t>
@@ -3224,7 +3224,7 @@
       <w:pPr>
         <w:pStyle w:val="Heading2"/>
       </w:pPr>
-      <w:bookmarkStart w:id="6" w:name="_Toc99185921"/>
+      <w:bookmarkStart w:id="6" w:name="_Toc100249388"/>
       <w:r>
         <w:t>Reference</w:t>
       </w:r>
@@ -3342,7 +3342,7 @@
       <w:pPr>
         <w:pStyle w:val="Heading2"/>
       </w:pPr>
-      <w:bookmarkStart w:id="7" w:name="_Toc99185922"/>
+      <w:bookmarkStart w:id="7" w:name="_Toc100249389"/>
       <w:proofErr w:type="spellStart"/>
       <w:r>
         <w:t>Otvorena</w:t>
@@ -3875,7 +3875,7 @@
         <w:pStyle w:val="Heading1"/>
         <w:ind w:left="385" w:hanging="400"/>
       </w:pPr>
-      <w:bookmarkStart w:id="8" w:name="_Toc99185923"/>
+      <w:bookmarkStart w:id="8" w:name="_Toc100249390"/>
       <w:r>
         <w:lastRenderedPageBreak/>
         <w:t xml:space="preserve">Scenario </w:t>
@@ -3890,7 +3890,7 @@
       </w:r>
       <w:proofErr w:type="spellStart"/>
       <w:r>
-        <w:t>treninga</w:t>
+        <w:t>vode</w:t>
       </w:r>
       <w:bookmarkEnd w:id="8"/>
       <w:proofErr w:type="spellEnd"/>
@@ -3903,7 +3903,7 @@
         <w:pStyle w:val="Heading2"/>
         <w:ind w:left="1265" w:hanging="560"/>
       </w:pPr>
-      <w:bookmarkStart w:id="9" w:name="_Toc99185924"/>
+      <w:bookmarkStart w:id="9" w:name="_Toc100249391"/>
       <w:proofErr w:type="spellStart"/>
       <w:r>
         <w:t>Kratak</w:t>
@@ -3951,7 +3951,7 @@
         <w:rPr>
           <w:lang w:val="en-US"/>
         </w:rPr>
-        <w:t>projektong</w:t>
+        <w:t>projektnog</w:t>
       </w:r>
       <w:proofErr w:type="spellEnd"/>
       <w:r>
@@ -4197,7 +4197,7 @@
       <w:pPr>
         <w:pStyle w:val="Heading2"/>
       </w:pPr>
-      <w:bookmarkStart w:id="10" w:name="_Toc99185925"/>
+      <w:bookmarkStart w:id="10" w:name="_Toc100249392"/>
       <w:proofErr w:type="spellStart"/>
       <w:r>
         <w:t>Tok</w:t>
@@ -4217,7 +4217,7 @@
       <w:pPr>
         <w:pStyle w:val="Heading3"/>
       </w:pPr>
-      <w:bookmarkStart w:id="11" w:name="_Toc99185926"/>
+      <w:bookmarkStart w:id="11" w:name="_Toc100249393"/>
       <w:proofErr w:type="spellStart"/>
       <w:r>
         <w:t>K</w:t>
@@ -4399,7 +4399,7 @@
       <w:pPr>
         <w:pStyle w:val="Heading3"/>
       </w:pPr>
-      <w:bookmarkStart w:id="12" w:name="_Toc99185927"/>
+      <w:bookmarkStart w:id="12" w:name="_Toc100249394"/>
       <w:proofErr w:type="spellStart"/>
       <w:r>
         <w:t>Kor</w:t>
@@ -4462,7 +4462,18 @@
       </w:r>
       <w:proofErr w:type="spellEnd"/>
       <w:r>
-        <w:t xml:space="preserve"> unite </w:t>
+        <w:t xml:space="preserve"> </w:t>
+      </w:r>
+      <w:proofErr w:type="spellStart"/>
+      <w:r>
+        <w:t>une</w:t>
+      </w:r>
+      <w:r>
+        <w:t>te</w:t>
+      </w:r>
+      <w:proofErr w:type="spellEnd"/>
+      <w:r>
+        <w:t xml:space="preserve"> </w:t>
       </w:r>
       <w:proofErr w:type="spellStart"/>
       <w:r>
@@ -4513,7 +4524,7 @@
       <w:pPr>
         <w:pStyle w:val="Heading2"/>
       </w:pPr>
-      <w:bookmarkStart w:id="13" w:name="_Toc99185928"/>
+      <w:bookmarkStart w:id="13" w:name="_Toc100249395"/>
       <w:proofErr w:type="spellStart"/>
       <w:r>
         <w:t>Posebni</w:t>
@@ -4562,7 +4573,7 @@
       <w:pPr>
         <w:pStyle w:val="Heading2"/>
       </w:pPr>
-      <w:bookmarkStart w:id="14" w:name="_Toc99185929"/>
+      <w:bookmarkStart w:id="14" w:name="_Toc100249396"/>
       <w:proofErr w:type="spellStart"/>
       <w:r>
         <w:t>Preduslovi</w:t>
@@ -4654,7 +4665,7 @@
       <w:pPr>
         <w:pStyle w:val="Heading2"/>
       </w:pPr>
-      <w:bookmarkStart w:id="15" w:name="_Toc99185930"/>
+      <w:bookmarkStart w:id="15" w:name="_Toc100249397"/>
       <w:proofErr w:type="spellStart"/>
       <w:r>
         <w:t>Posledice</w:t>
@@ -4939,7 +4950,7 @@
         <w:noProof/>
         <w:sz w:val="22"/>
       </w:rPr>
-      <w:t>5</w:t>
+      <w:t>3</w:t>
     </w:r>
     <w:r>
       <w:rPr>
@@ -7237,18 +7248,18 @@
 </file>
 
 <file path=customXml/item1.xml><?xml version="1.0" encoding="utf-8"?>
-<p:properties xmlns:p="http://schemas.microsoft.com/office/2006/metadata/properties" xmlns:xsi="http://www.w3.org/2001/XMLSchema-instance" xmlns:pc="http://schemas.microsoft.com/office/infopath/2007/PartnerControls">
-  <documentManagement/>
-</p:properties>
-</file>
-
-<file path=customXml/item2.xml><?xml version="1.0" encoding="utf-8"?>
 <?mso-contentType ?>
 <FormTemplates xmlns="http://schemas.microsoft.com/sharepoint/v3/contenttype/forms">
   <Display>DocumentLibraryForm</Display>
   <Edit>DocumentLibraryForm</Edit>
   <New>DocumentLibraryForm</New>
 </FormTemplates>
+</file>
+
+<file path=customXml/item2.xml><?xml version="1.0" encoding="utf-8"?>
+<p:properties xmlns:p="http://schemas.microsoft.com/office/2006/metadata/properties" xmlns:xsi="http://www.w3.org/2001/XMLSchema-instance" xmlns:pc="http://schemas.microsoft.com/office/infopath/2007/PartnerControls">
+  <documentManagement/>
+</p:properties>
 </file>
 
 <file path=customXml/item3.xml><?xml version="1.0" encoding="utf-8"?>
@@ -7402,18 +7413,18 @@
 </file>
 
 <file path=customXml/itemProps1.xml><?xml version="1.0" encoding="utf-8"?>
-<ds:datastoreItem xmlns:ds="http://schemas.openxmlformats.org/officeDocument/2006/customXml" ds:itemID="{D33F2897-9325-477E-8072-0C9C9ADC3B28}">
+<ds:datastoreItem xmlns:ds="http://schemas.openxmlformats.org/officeDocument/2006/customXml" ds:itemID="{19DCC585-2899-4F24-8AE2-496C6D2DCB07}">
   <ds:schemaRefs>
-    <ds:schemaRef ds:uri="http://schemas.microsoft.com/office/2006/metadata/properties"/>
-    <ds:schemaRef ds:uri="http://schemas.microsoft.com/office/infopath/2007/PartnerControls"/>
+    <ds:schemaRef ds:uri="http://schemas.microsoft.com/sharepoint/v3/contenttype/forms"/>
   </ds:schemaRefs>
 </ds:datastoreItem>
 </file>
 
 <file path=customXml/itemProps2.xml><?xml version="1.0" encoding="utf-8"?>
-<ds:datastoreItem xmlns:ds="http://schemas.openxmlformats.org/officeDocument/2006/customXml" ds:itemID="{19DCC585-2899-4F24-8AE2-496C6D2DCB07}">
+<ds:datastoreItem xmlns:ds="http://schemas.openxmlformats.org/officeDocument/2006/customXml" ds:itemID="{D33F2897-9325-477E-8072-0C9C9ADC3B28}">
   <ds:schemaRefs>
-    <ds:schemaRef ds:uri="http://schemas.microsoft.com/sharepoint/v3/contenttype/forms"/>
+    <ds:schemaRef ds:uri="http://schemas.microsoft.com/office/2006/metadata/properties"/>
+    <ds:schemaRef ds:uri="http://schemas.microsoft.com/office/infopath/2007/PartnerControls"/>
   </ds:schemaRefs>
 </ds:datastoreItem>
 </file>

</xml_diff>